<commit_message>
replaced the uat document for this sprint as i made some adjustments
</commit_message>
<xml_diff>
--- a/UAT_TestPlan Templatev2 RepTracker Sprint 0.01.docx
+++ b/UAT_TestPlan Templatev2 RepTracker Sprint 0.01.docx
@@ -1016,15 +1016,38 @@
         </w:drawing>
       </w:r>
     </w:p>
+    <w:p>
+      <w:pPr>
+        <w:rPr>
+          <w:color w:val="FF0000"/>
+        </w:rPr>
+      </w:pPr>
+      <w:r>
+        <w:rPr>
+          <w:color w:val="FF0000"/>
+        </w:rPr>
+        <w:t xml:space="preserve">Story board is missing the user documentation </w:t>
+      </w:r>
+      <w:proofErr w:type="gramStart"/>
+      <w:r>
+        <w:rPr>
+          <w:color w:val="FF0000"/>
+        </w:rPr>
+        <w:t>page</w:t>
+      </w:r>
+      <w:proofErr w:type="gramEnd"/>
+    </w:p>
     <w:p/>
     <w:p>
       <w:r>
-        <w:lastRenderedPageBreak/>
         <w:t xml:space="preserve">Structure chart: </w:t>
       </w:r>
     </w:p>
     <w:p>
       <w:r>
+        <w:rPr>
+          <w:noProof/>
+        </w:rPr>
         <w:drawing>
           <wp:inline distT="0" distB="0" distL="0" distR="0" wp14:anchorId="038D97BF" wp14:editId="53E705A7">
             <wp:extent cx="5943600" cy="4387215"/>
@@ -1069,6 +1092,9 @@
     </w:p>
     <w:p>
       <w:r>
+        <w:rPr>
+          <w:noProof/>
+        </w:rPr>
         <w:lastRenderedPageBreak/>
         <w:drawing>
           <wp:inline distT="0" distB="0" distL="0" distR="0" wp14:anchorId="457550CC" wp14:editId="1D41BF68">
@@ -1108,6 +1134,27 @@
       </w:r>
     </w:p>
     <w:p>
+      <w:pPr>
+        <w:rPr>
+          <w:color w:val="FF0000"/>
+        </w:rPr>
+      </w:pPr>
+      <w:r>
+        <w:rPr>
+          <w:color w:val="FF0000"/>
+        </w:rPr>
+        <w:t xml:space="preserve">This storyboard is missing the user documentation </w:t>
+      </w:r>
+      <w:proofErr w:type="gramStart"/>
+      <w:r>
+        <w:rPr>
+          <w:color w:val="FF0000"/>
+        </w:rPr>
+        <w:t>page</w:t>
+      </w:r>
+      <w:proofErr w:type="gramEnd"/>
+    </w:p>
+    <w:p>
       <w:r>
         <w:t>(second half)</w:t>
       </w:r>
@@ -1120,6 +1167,9 @@
     </w:p>
     <w:p>
       <w:r>
+        <w:rPr>
+          <w:noProof/>
+        </w:rPr>
         <w:drawing>
           <wp:inline distT="0" distB="0" distL="0" distR="0" wp14:anchorId="05CA3B88" wp14:editId="7F61768D">
             <wp:extent cx="5943600" cy="2452370"/>
@@ -1158,7 +1208,32 @@
       </w:r>
     </w:p>
     <w:p>
-      <w:r>
+      <w:pPr>
+        <w:rPr>
+          <w:color w:val="FF0000"/>
+        </w:rPr>
+      </w:pPr>
+      <w:r>
+        <w:rPr>
+          <w:color w:val="FF0000"/>
+        </w:rPr>
+        <w:t xml:space="preserve">Data flow is missing user documentation </w:t>
+      </w:r>
+      <w:proofErr w:type="gramStart"/>
+      <w:r>
+        <w:rPr>
+          <w:color w:val="FF0000"/>
+        </w:rPr>
+        <w:t>page</w:t>
+      </w:r>
+      <w:proofErr w:type="gramEnd"/>
+    </w:p>
+    <w:p/>
+    <w:p>
+      <w:r>
+        <w:rPr>
+          <w:noProof/>
+        </w:rPr>
         <w:lastRenderedPageBreak/>
         <w:drawing>
           <wp:inline distT="0" distB="0" distL="0" distR="0" wp14:anchorId="5EC8CB82" wp14:editId="05A4C6BD">
@@ -1205,6 +1280,9 @@
     </w:p>
     <w:p>
       <w:r>
+        <w:rPr>
+          <w:noProof/>
+        </w:rPr>
         <w:drawing>
           <wp:inline distT="0" distB="0" distL="0" distR="0" wp14:anchorId="0544CEA4" wp14:editId="44DF58D4">
             <wp:extent cx="5943600" cy="1341120"/>
@@ -1250,6 +1328,9 @@
     </w:p>
     <w:p>
       <w:r>
+        <w:rPr>
+          <w:noProof/>
+        </w:rPr>
         <w:drawing>
           <wp:inline distT="0" distB="0" distL="0" distR="0" wp14:anchorId="15D4EA4F" wp14:editId="2D294695">
             <wp:extent cx="5943600" cy="2791460"/>
@@ -1287,6 +1368,27 @@
         </w:drawing>
       </w:r>
     </w:p>
+    <w:p>
+      <w:pPr>
+        <w:rPr>
+          <w:color w:val="FF0000"/>
+        </w:rPr>
+      </w:pPr>
+      <w:r>
+        <w:rPr>
+          <w:color w:val="FF0000"/>
+        </w:rPr>
+        <w:t xml:space="preserve">Flowchart is missing user documentation </w:t>
+      </w:r>
+      <w:proofErr w:type="gramStart"/>
+      <w:r>
+        <w:rPr>
+          <w:color w:val="FF0000"/>
+        </w:rPr>
+        <w:t>page</w:t>
+      </w:r>
+      <w:proofErr w:type="gramEnd"/>
+    </w:p>
     <w:p/>
     <w:p/>
     <w:p>
@@ -1294,7 +1396,6 @@
         <w:rPr>
           <w:noProof/>
         </w:rPr>
-        <w:lastRenderedPageBreak/>
         <mc:AlternateContent>
           <mc:Choice Requires="wps">
             <w:drawing>
@@ -2142,6 +2243,9 @@
           <w:p/>
           <w:p>
             <w:r>
+              <w:rPr>
+                <w:noProof/>
+              </w:rPr>
               <w:drawing>
                 <wp:inline distT="0" distB="0" distL="0" distR="0" wp14:anchorId="063298E0" wp14:editId="60F445AF">
                   <wp:extent cx="2140942" cy="920010"/>
@@ -2217,8 +2321,8 @@
               <w:tblLook w:val="04A0" w:firstRow="1" w:lastRow="0" w:firstColumn="1" w:lastColumn="0" w:noHBand="0" w:noVBand="1"/>
             </w:tblPr>
             <w:tblGrid>
-              <w:gridCol w:w="333"/>
-              <w:gridCol w:w="682"/>
+              <w:gridCol w:w="445"/>
+              <w:gridCol w:w="2769"/>
             </w:tblGrid>
             <w:tr>
               <w:tc>
@@ -2330,13 +2434,7 @@
               </w:r>
             </w:hyperlink>
             <w:r>
-              <w:t xml:space="preserve"> which is accessible through GitHub (on </w:t>
-            </w:r>
-            <w:r>
-              <w:t>a phone</w:t>
-            </w:r>
-            <w:r>
-              <w:t>)</w:t>
+              <w:t xml:space="preserve"> which is accessible through GitHub (on a phone)</w:t>
             </w:r>
           </w:p>
         </w:tc>
@@ -2349,6 +2447,9 @@
               <w:ind w:left="360"/>
             </w:pPr>
             <w:r>
+              <w:rPr>
+                <w:noProof/>
+              </w:rPr>
               <w:drawing>
                 <wp:inline distT="0" distB="0" distL="0" distR="0" wp14:anchorId="7FB488DF" wp14:editId="4BF3DB28">
                   <wp:extent cx="1974951" cy="4261069"/>
@@ -2419,8 +2520,8 @@
               <w:tblLook w:val="04A0" w:firstRow="1" w:lastRow="0" w:firstColumn="1" w:lastColumn="0" w:noHBand="0" w:noVBand="1"/>
             </w:tblPr>
             <w:tblGrid>
-              <w:gridCol w:w="333"/>
-              <w:gridCol w:w="682"/>
+              <w:gridCol w:w="445"/>
+              <w:gridCol w:w="2769"/>
             </w:tblGrid>
             <w:tr>
               <w:tc>
@@ -5696,15 +5797,6 @@
 </file>
 
 <file path=customXml/item1.xml><?xml version="1.0" encoding="utf-8"?>
-<?mso-contentType ?>
-<FormTemplates xmlns="http://schemas.microsoft.com/sharepoint/v3/contenttype/forms">
-  <Display>DocumentLibraryForm</Display>
-  <Edit>DocumentLibraryForm</Edit>
-  <New>DocumentLibraryForm</New>
-</FormTemplates>
-</file>
-
-<file path=customXml/item2.xml><?xml version="1.0" encoding="utf-8"?>
 <ct:contentTypeSchema xmlns:ct="http://schemas.microsoft.com/office/2006/metadata/contentType" xmlns:ma="http://schemas.microsoft.com/office/2006/metadata/properties/metaAttributes" ct:_="" ma:_="" ma:contentTypeName="Document" ma:contentTypeID="0x0101000E6D804FECBDB148941DD37CB81A2091" ma:contentTypeVersion="7" ma:contentTypeDescription="Create a new document." ma:contentTypeScope="" ma:versionID="41003e0369b013f0d022446fa698d42e">
   <xsd:schema xmlns:xsd="http://www.w3.org/2001/XMLSchema" xmlns:xs="http://www.w3.org/2001/XMLSchema" xmlns:p="http://schemas.microsoft.com/office/2006/metadata/properties" xmlns:ns2="e25ec68f-690a-4859-acf2-f93daf9a87fb" targetNamespace="http://schemas.microsoft.com/office/2006/metadata/properties" ma:root="true" ma:fieldsID="c5b2759e3c48bba74a99bf2d84e14485" ns2:_="">
     <xsd:import namespace="e25ec68f-690a-4859-acf2-f93daf9a87fb"/>
@@ -5866,15 +5958,16 @@
 </ct:contentTypeSchema>
 </file>
 
-<file path=customXml/itemProps1.xml><?xml version="1.0" encoding="utf-8"?>
-<ds:datastoreItem xmlns:ds="http://schemas.openxmlformats.org/officeDocument/2006/customXml" ds:itemID="{F45D4F3E-C730-46ED-A7E6-AFC86E716055}">
-  <ds:schemaRefs>
-    <ds:schemaRef ds:uri="http://schemas.microsoft.com/sharepoint/v3/contenttype/forms"/>
-  </ds:schemaRefs>
-</ds:datastoreItem>
+<file path=customXml/item2.xml><?xml version="1.0" encoding="utf-8"?>
+<?mso-contentType ?>
+<FormTemplates xmlns="http://schemas.microsoft.com/sharepoint/v3/contenttype/forms">
+  <Display>DocumentLibraryForm</Display>
+  <Edit>DocumentLibraryForm</Edit>
+  <New>DocumentLibraryForm</New>
+</FormTemplates>
 </file>
 
-<file path=customXml/itemProps2.xml><?xml version="1.0" encoding="utf-8"?>
+<file path=customXml/itemProps1.xml><?xml version="1.0" encoding="utf-8"?>
 <ds:datastoreItem xmlns:ds="http://schemas.openxmlformats.org/officeDocument/2006/customXml" ds:itemID="{29FA0807-6B6B-4473-B63B-E62DB6533485}">
   <ds:schemaRefs>
     <ds:schemaRef ds:uri="http://schemas.microsoft.com/office/2006/metadata/contentType"/>
@@ -5890,4 +5983,12 @@
     <ds:schemaRef ds:uri="http://schemas.microsoft.com/internal/obd"/>
   </ds:schemaRefs>
 </ds:datastoreItem>
+</file>
+
+<file path=customXml/itemProps2.xml><?xml version="1.0" encoding="utf-8"?>
+<ds:datastoreItem xmlns:ds="http://schemas.openxmlformats.org/officeDocument/2006/customXml" ds:itemID="{F45D4F3E-C730-46ED-A7E6-AFC86E716055}">
+  <ds:schemaRefs>
+    <ds:schemaRef ds:uri="http://schemas.microsoft.com/sharepoint/v3/contenttype/forms"/>
+  </ds:schemaRefs>
+</ds:datastoreItem>
 </file>
</xml_diff>